<commit_message>
Update whitout orderDetails resolvers
</commit_message>
<xml_diff>
--- a/Examen02_DBA_SuheilynGarcia.docx
+++ b/Examen02_DBA_SuheilynGarcia.docx
@@ -3706,6 +3706,14 @@
     </w:p>
     <w:p>
       <w:pPr>
+        <w:ind w:left="823" w:right="62" w:firstLine="0"/>
+        <w:rPr>
+          <w:lang w:val="es-CR"/>
+        </w:rPr>
+      </w:pPr>
+    </w:p>
+    <w:p>
+      <w:pPr>
         <w:numPr>
           <w:ilvl w:val="0"/>
           <w:numId w:val="2"/>
@@ -3882,17 +3890,24 @@
           <w:lang w:val="es-CR"/>
         </w:rPr>
       </w:pPr>
+    </w:p>
+    <w:p>
+      <w:pPr>
+        <w:ind w:left="1552" w:right="62" w:firstLine="0"/>
+        <w:rPr>
+          <w:lang w:val="es-CR"/>
+        </w:rPr>
+      </w:pPr>
       <w:r>
         <w:rPr>
           <w:noProof/>
-          <w:lang w:val="es-CR"/>
         </w:rPr>
         <w:lastRenderedPageBreak/>
         <w:drawing>
-          <wp:inline distT="0" distB="0" distL="0" distR="0" wp14:anchorId="08556057" wp14:editId="5488201B">
-            <wp:extent cx="4619625" cy="4178709"/>
-            <wp:effectExtent l="0" t="0" r="0" b="0"/>
-            <wp:docPr id="1755588290" name="Imagen 58" descr="Interfaz de usuario gráfica, Texto, Aplicación&#10;&#10;Descripción generada automáticamente"/>
+          <wp:inline distT="0" distB="0" distL="0" distR="0" wp14:anchorId="7F244871" wp14:editId="486E3266">
+            <wp:extent cx="6453505" cy="5002530"/>
+            <wp:effectExtent l="0" t="0" r="4445" b="7620"/>
+            <wp:docPr id="1861657011" name="Imagen 1"/>
             <wp:cNvGraphicFramePr>
               <a:graphicFrameLocks xmlns:a="http://schemas.openxmlformats.org/drawingml/2006/main" noChangeAspect="1"/>
             </wp:cNvGraphicFramePr>
@@ -3900,17 +3915,11 @@
               <a:graphicData uri="http://schemas.openxmlformats.org/drawingml/2006/picture">
                 <pic:pic xmlns:pic="http://schemas.openxmlformats.org/drawingml/2006/picture">
                   <pic:nvPicPr>
-                    <pic:cNvPr id="1755588290" name="Imagen 58" descr="Interfaz de usuario gráfica, Texto, Aplicación&#10;&#10;Descripción generada automáticamente"/>
+                    <pic:cNvPr id="1861657011" name=""/>
                     <pic:cNvPicPr/>
                   </pic:nvPicPr>
                   <pic:blipFill>
-                    <a:blip r:embed="rId8">
-                      <a:extLst>
-                        <a:ext uri="{28A0092B-C50C-407E-A947-70E740481C1C}">
-                          <a14:useLocalDpi xmlns:a14="http://schemas.microsoft.com/office/drawing/2010/main" val="0"/>
-                        </a:ext>
-                      </a:extLst>
-                    </a:blip>
+                    <a:blip r:embed="rId8"/>
                     <a:stretch>
                       <a:fillRect/>
                     </a:stretch>
@@ -3918,7 +3927,7 @@
                   <pic:spPr>
                     <a:xfrm>
                       <a:off x="0" y="0"/>
-                      <a:ext cx="4630101" cy="4188185"/>
+                      <a:ext cx="6453505" cy="5002530"/>
                     </a:xfrm>
                     <a:prstGeom prst="rect">
                       <a:avLst/>
@@ -3930,14 +3939,6 @@
           </wp:inline>
         </w:drawing>
       </w:r>
-    </w:p>
-    <w:p>
-      <w:pPr>
-        <w:ind w:left="1552" w:right="62" w:firstLine="0"/>
-        <w:rPr>
-          <w:lang w:val="es-CR"/>
-        </w:rPr>
-      </w:pPr>
     </w:p>
     <w:p>
       <w:pPr>

</xml_diff>